<commit_message>
Add temporary files for data extraction: Dhara & Sen (2022) document and extracted reading data
</commit_message>
<xml_diff>
--- a/main/04_data_extraction/template.docx
+++ b/main/04_data_extraction/template.docx
@@ -26,7 +26,7 @@
           <w:shd w:val="clear" w:color="auto" w:fill="FFFFFF"/>
           <w:lang w:val="en-US"/>
         </w:rPr>
-        <w:t>Paper Review Template</w:t>
+        <w:t>Paper Review</w:t>
       </w:r>
     </w:p>
     <w:p>
@@ -948,35 +948,7 @@
           <w:shd w:val="clear" w:color="auto" w:fill="FFFFFF"/>
           <w:lang w:val="en-US"/>
         </w:rPr>
-        <w:t xml:space="preserve">  - ML framework (</w:t>
-      </w:r>
-      <w:proofErr w:type="spellStart"/>
-      <w:r>
-        <w:rPr>
-          <w:rFonts w:ascii="Times New Roman" w:hAnsi="Times New Roman" w:cs="Times New Roman"/>
-          <w:b/>
-          <w:bCs/>
-          <w:color w:val="333333"/>
-          <w:sz w:val="20"/>
-          <w:szCs w:val="20"/>
-          <w:shd w:val="clear" w:color="auto" w:fill="FFFFFF"/>
-          <w:lang w:val="en-US"/>
-        </w:rPr>
-        <w:t>PyTorch</w:t>
-      </w:r>
-      <w:proofErr w:type="spellEnd"/>
-      <w:r>
-        <w:rPr>
-          <w:rFonts w:ascii="Times New Roman" w:hAnsi="Times New Roman" w:cs="Times New Roman"/>
-          <w:b/>
-          <w:bCs/>
-          <w:color w:val="333333"/>
-          <w:sz w:val="20"/>
-          <w:szCs w:val="20"/>
-          <w:shd w:val="clear" w:color="auto" w:fill="FFFFFF"/>
-          <w:lang w:val="en-US"/>
-        </w:rPr>
-        <w:t>, TensorFlow, JAX, etc.):</w:t>
+        <w:t xml:space="preserve">  - ML framework (PyTorch, TensorFlow, JAX, etc.):</w:t>
       </w:r>
     </w:p>
     <w:p>
@@ -1199,23 +1171,8 @@
           <w:shd w:val="clear" w:color="auto" w:fill="FFFFFF"/>
           <w:lang w:val="en-US"/>
         </w:rPr>
-        <w:t xml:space="preserve">  - </w:t>
-      </w:r>
-      <w:proofErr w:type="spellStart"/>
-      <w:r>
-        <w:rPr>
-          <w:rFonts w:ascii="Times New Roman" w:hAnsi="Times New Roman" w:cs="Times New Roman"/>
-          <w:b/>
-          <w:bCs/>
-          <w:color w:val="333333"/>
-          <w:sz w:val="20"/>
-          <w:szCs w:val="20"/>
-          <w:shd w:val="clear" w:color="auto" w:fill="FFFFFF"/>
-          <w:lang w:val="en-US"/>
-        </w:rPr>
-        <w:t>FEniCS</w:t>
-      </w:r>
-      <w:proofErr w:type="spellEnd"/>
+        <w:t xml:space="preserve">  - FEniCS</w:t>
+      </w:r>
     </w:p>
     <w:p>
       <w:pPr>
@@ -1268,23 +1225,8 @@
           <w:shd w:val="clear" w:color="auto" w:fill="FFFFFF"/>
           <w:lang w:val="en-US"/>
         </w:rPr>
-        <w:t xml:space="preserve">  - </w:t>
-      </w:r>
-      <w:proofErr w:type="spellStart"/>
-      <w:r>
-        <w:rPr>
-          <w:rFonts w:ascii="Times New Roman" w:hAnsi="Times New Roman" w:cs="Times New Roman"/>
-          <w:b/>
-          <w:bCs/>
-          <w:color w:val="333333"/>
-          <w:sz w:val="20"/>
-          <w:szCs w:val="20"/>
-          <w:shd w:val="clear" w:color="auto" w:fill="FFFFFF"/>
-          <w:lang w:val="en-US"/>
-        </w:rPr>
-        <w:t>Devito</w:t>
-      </w:r>
-      <w:proofErr w:type="spellEnd"/>
+        <w:t xml:space="preserve">  - Devito</w:t>
+      </w:r>
     </w:p>
     <w:p>
       <w:pPr>
@@ -2732,6 +2674,301 @@
           <w:shd w:val="clear" w:color="auto" w:fill="FFFFFF"/>
           <w:lang w:val="en-US"/>
         </w:rPr>
+        <w:t>) Limitations and Future Work</w:t>
+      </w:r>
+    </w:p>
+    <w:p>
+      <w:pPr>
+        <w:rPr>
+          <w:rFonts w:ascii="Times New Roman" w:hAnsi="Times New Roman" w:cs="Times New Roman"/>
+          <w:b/>
+          <w:bCs/>
+          <w:color w:val="333333"/>
+          <w:sz w:val="20"/>
+          <w:szCs w:val="20"/>
+          <w:shd w:val="clear" w:color="auto" w:fill="FFFFFF"/>
+          <w:lang w:val="en-US"/>
+        </w:rPr>
+      </w:pPr>
+      <w:r>
+        <w:rPr>
+          <w:rFonts w:ascii="Times New Roman" w:hAnsi="Times New Roman" w:cs="Times New Roman"/>
+          <w:b/>
+          <w:bCs/>
+          <w:color w:val="333333"/>
+          <w:sz w:val="20"/>
+          <w:szCs w:val="20"/>
+          <w:shd w:val="clear" w:color="auto" w:fill="FFFFFF"/>
+          <w:lang w:val="en-US"/>
+        </w:rPr>
+        <w:t>- What limitations does the paper acknowledge?</w:t>
+      </w:r>
+    </w:p>
+    <w:p>
+      <w:pPr>
+        <w:rPr>
+          <w:rFonts w:ascii="Times New Roman" w:hAnsi="Times New Roman" w:cs="Times New Roman"/>
+          <w:b/>
+          <w:bCs/>
+          <w:color w:val="333333"/>
+          <w:sz w:val="20"/>
+          <w:szCs w:val="20"/>
+          <w:shd w:val="clear" w:color="auto" w:fill="FFFFFF"/>
+          <w:lang w:val="en-US"/>
+        </w:rPr>
+      </w:pPr>
+      <w:r>
+        <w:rPr>
+          <w:rFonts w:ascii="Times New Roman" w:hAnsi="Times New Roman" w:cs="Times New Roman"/>
+          <w:b/>
+          <w:bCs/>
+          <w:color w:val="333333"/>
+          <w:sz w:val="20"/>
+          <w:szCs w:val="20"/>
+          <w:shd w:val="clear" w:color="auto" w:fill="FFFFFF"/>
+          <w:lang w:val="en-US"/>
+        </w:rPr>
+        <w:t xml:space="preserve">  - Scalability to 3D</w:t>
+      </w:r>
+    </w:p>
+    <w:p>
+      <w:pPr>
+        <w:rPr>
+          <w:rFonts w:ascii="Times New Roman" w:hAnsi="Times New Roman" w:cs="Times New Roman"/>
+          <w:b/>
+          <w:bCs/>
+          <w:color w:val="333333"/>
+          <w:sz w:val="20"/>
+          <w:szCs w:val="20"/>
+          <w:shd w:val="clear" w:color="auto" w:fill="FFFFFF"/>
+          <w:lang w:val="en-US"/>
+        </w:rPr>
+      </w:pPr>
+      <w:r>
+        <w:rPr>
+          <w:rFonts w:ascii="Times New Roman" w:hAnsi="Times New Roman" w:cs="Times New Roman"/>
+          <w:b/>
+          <w:bCs/>
+          <w:color w:val="333333"/>
+          <w:sz w:val="20"/>
+          <w:szCs w:val="20"/>
+          <w:shd w:val="clear" w:color="auto" w:fill="FFFFFF"/>
+          <w:lang w:val="en-US"/>
+        </w:rPr>
+        <w:t xml:space="preserve">  - Realistic Earth models</w:t>
+      </w:r>
+    </w:p>
+    <w:p>
+      <w:pPr>
+        <w:rPr>
+          <w:rFonts w:ascii="Times New Roman" w:hAnsi="Times New Roman" w:cs="Times New Roman"/>
+          <w:b/>
+          <w:bCs/>
+          <w:color w:val="333333"/>
+          <w:sz w:val="20"/>
+          <w:szCs w:val="20"/>
+          <w:shd w:val="clear" w:color="auto" w:fill="FFFFFF"/>
+          <w:lang w:val="en-US"/>
+        </w:rPr>
+      </w:pPr>
+      <w:r>
+        <w:rPr>
+          <w:rFonts w:ascii="Times New Roman" w:hAnsi="Times New Roman" w:cs="Times New Roman"/>
+          <w:b/>
+          <w:bCs/>
+          <w:color w:val="333333"/>
+          <w:sz w:val="20"/>
+          <w:szCs w:val="20"/>
+          <w:shd w:val="clear" w:color="auto" w:fill="FFFFFF"/>
+          <w:lang w:val="en-US"/>
+        </w:rPr>
+        <w:t xml:space="preserve">  - Noise robustness</w:t>
+      </w:r>
+    </w:p>
+    <w:p>
+      <w:pPr>
+        <w:rPr>
+          <w:rFonts w:ascii="Times New Roman" w:hAnsi="Times New Roman" w:cs="Times New Roman"/>
+          <w:b/>
+          <w:bCs/>
+          <w:color w:val="333333"/>
+          <w:sz w:val="20"/>
+          <w:szCs w:val="20"/>
+          <w:shd w:val="clear" w:color="auto" w:fill="FFFFFF"/>
+          <w:lang w:val="en-US"/>
+        </w:rPr>
+      </w:pPr>
+      <w:r>
+        <w:rPr>
+          <w:rFonts w:ascii="Times New Roman" w:hAnsi="Times New Roman" w:cs="Times New Roman"/>
+          <w:b/>
+          <w:bCs/>
+          <w:color w:val="333333"/>
+          <w:sz w:val="20"/>
+          <w:szCs w:val="20"/>
+          <w:shd w:val="clear" w:color="auto" w:fill="FFFFFF"/>
+          <w:lang w:val="en-US"/>
+        </w:rPr>
+        <w:t xml:space="preserve">  - Computational cost</w:t>
+      </w:r>
+    </w:p>
+    <w:p>
+      <w:pPr>
+        <w:rPr>
+          <w:rFonts w:ascii="Times New Roman" w:hAnsi="Times New Roman" w:cs="Times New Roman"/>
+          <w:b/>
+          <w:bCs/>
+          <w:color w:val="333333"/>
+          <w:sz w:val="20"/>
+          <w:szCs w:val="20"/>
+          <w:shd w:val="clear" w:color="auto" w:fill="FFFFFF"/>
+          <w:lang w:val="en-US"/>
+        </w:rPr>
+      </w:pPr>
+      <w:r>
+        <w:rPr>
+          <w:rFonts w:ascii="Times New Roman" w:hAnsi="Times New Roman" w:cs="Times New Roman"/>
+          <w:b/>
+          <w:bCs/>
+          <w:color w:val="333333"/>
+          <w:sz w:val="20"/>
+          <w:szCs w:val="20"/>
+          <w:shd w:val="clear" w:color="auto" w:fill="FFFFFF"/>
+          <w:lang w:val="en-US"/>
+        </w:rPr>
+        <w:t xml:space="preserve">  - Generalization across velocity models</w:t>
+      </w:r>
+    </w:p>
+    <w:p>
+      <w:pPr>
+        <w:rPr>
+          <w:rFonts w:ascii="Times New Roman" w:hAnsi="Times New Roman" w:cs="Times New Roman"/>
+          <w:b/>
+          <w:bCs/>
+          <w:color w:val="333333"/>
+          <w:sz w:val="20"/>
+          <w:szCs w:val="20"/>
+          <w:shd w:val="clear" w:color="auto" w:fill="FFFFFF"/>
+          <w:lang w:val="en-US"/>
+        </w:rPr>
+      </w:pPr>
+      <w:r>
+        <w:rPr>
+          <w:rFonts w:ascii="Times New Roman" w:hAnsi="Times New Roman" w:cs="Times New Roman"/>
+          <w:b/>
+          <w:bCs/>
+          <w:color w:val="333333"/>
+          <w:sz w:val="20"/>
+          <w:szCs w:val="20"/>
+          <w:shd w:val="clear" w:color="auto" w:fill="FFFFFF"/>
+          <w:lang w:val="en-US"/>
+        </w:rPr>
+        <w:t xml:space="preserve">  - Other (specify)</w:t>
+      </w:r>
+    </w:p>
+    <w:p>
+      <w:pPr>
+        <w:rPr>
+          <w:rFonts w:ascii="Times New Roman" w:hAnsi="Times New Roman" w:cs="Times New Roman"/>
+          <w:b/>
+          <w:bCs/>
+          <w:color w:val="333333"/>
+          <w:sz w:val="20"/>
+          <w:szCs w:val="20"/>
+          <w:shd w:val="clear" w:color="auto" w:fill="FFFFFF"/>
+          <w:lang w:val="en-US"/>
+        </w:rPr>
+      </w:pPr>
+      <w:r>
+        <w:rPr>
+          <w:rFonts w:ascii="Times New Roman" w:hAnsi="Times New Roman" w:cs="Times New Roman"/>
+          <w:b/>
+          <w:bCs/>
+          <w:color w:val="333333"/>
+          <w:sz w:val="20"/>
+          <w:szCs w:val="20"/>
+          <w:shd w:val="clear" w:color="auto" w:fill="FFFFFF"/>
+          <w:lang w:val="en-US"/>
+        </w:rPr>
+        <w:t>- What future work is proposed?</w:t>
+      </w:r>
+    </w:p>
+    <w:p>
+      <w:pPr>
+        <w:rPr>
+          <w:rFonts w:ascii="Times New Roman" w:hAnsi="Times New Roman" w:cs="Times New Roman"/>
+          <w:b/>
+          <w:bCs/>
+          <w:color w:val="333333"/>
+          <w:sz w:val="20"/>
+          <w:szCs w:val="20"/>
+          <w:shd w:val="clear" w:color="auto" w:fill="FFFFFF"/>
+          <w:lang w:val="en-US"/>
+        </w:rPr>
+      </w:pPr>
+      <w:r>
+        <w:rPr>
+          <w:rFonts w:ascii="Times New Roman" w:hAnsi="Times New Roman" w:cs="Times New Roman"/>
+          <w:b/>
+          <w:bCs/>
+          <w:color w:val="333333"/>
+          <w:sz w:val="20"/>
+          <w:szCs w:val="20"/>
+          <w:shd w:val="clear" w:color="auto" w:fill="FFFFFF"/>
+          <w:lang w:val="en-US"/>
+        </w:rPr>
+        <w:t xml:space="preserve">  - What is explicitly left as future work?</w:t>
+      </w:r>
+    </w:p>
+    <w:p>
+      <w:pPr>
+        <w:rPr>
+          <w:rFonts w:ascii="Times New Roman" w:hAnsi="Times New Roman" w:cs="Times New Roman"/>
+          <w:color w:val="333333"/>
+          <w:sz w:val="20"/>
+          <w:szCs w:val="20"/>
+          <w:shd w:val="clear" w:color="auto" w:fill="FFFFFF"/>
+          <w:lang w:val="en-US"/>
+        </w:rPr>
+      </w:pPr>
+    </w:p>
+    <w:p>
+      <w:pPr>
+        <w:rPr>
+          <w:rFonts w:ascii="Times New Roman" w:hAnsi="Times New Roman" w:cs="Times New Roman"/>
+          <w:b/>
+          <w:bCs/>
+          <w:color w:val="333333"/>
+          <w:sz w:val="20"/>
+          <w:szCs w:val="20"/>
+          <w:shd w:val="clear" w:color="auto" w:fill="FFFFFF"/>
+          <w:lang w:val="en-US"/>
+        </w:rPr>
+      </w:pPr>
+      <w:r>
+        <w:rPr>
+          <w:rFonts w:ascii="Times New Roman" w:hAnsi="Times New Roman" w:cs="Times New Roman"/>
+          <w:b/>
+          <w:bCs/>
+          <w:color w:val="333333"/>
+          <w:sz w:val="20"/>
+          <w:szCs w:val="20"/>
+          <w:shd w:val="clear" w:color="auto" w:fill="FFFFFF"/>
+          <w:lang w:val="en-US"/>
+        </w:rPr>
+        <w:t>10</w:t>
+      </w:r>
+      <w:r>
+        <w:rPr>
+          <w:rFonts w:ascii="Times New Roman" w:hAnsi="Times New Roman" w:cs="Times New Roman"/>
+          <w:b/>
+          <w:bCs/>
+          <w:color w:val="333333"/>
+          <w:sz w:val="20"/>
+          <w:szCs w:val="20"/>
+          <w:shd w:val="clear" w:color="auto" w:fill="FFFFFF"/>
+          <w:lang w:val="en-US"/>
+        </w:rPr>
         <w:t>) Evaluation and Comparative Results</w:t>
       </w:r>
     </w:p>
@@ -3162,303 +3399,9 @@
     <w:p>
       <w:pPr>
         <w:rPr>
-          <w:rFonts w:ascii="Times New Roman" w:hAnsi="Times New Roman" w:cs="Times New Roman"/>
-          <w:b/>
-          <w:bCs/>
-          <w:color w:val="333333"/>
-          <w:sz w:val="20"/>
-          <w:szCs w:val="20"/>
-          <w:shd w:val="clear" w:color="auto" w:fill="FFFFFF"/>
-          <w:lang w:val="en-US"/>
-        </w:rPr>
-      </w:pPr>
-      <w:r>
-        <w:rPr>
-          <w:rFonts w:ascii="Times New Roman" w:hAnsi="Times New Roman" w:cs="Times New Roman"/>
-          <w:b/>
-          <w:bCs/>
-          <w:color w:val="333333"/>
-          <w:sz w:val="20"/>
-          <w:szCs w:val="20"/>
-          <w:shd w:val="clear" w:color="auto" w:fill="FFFFFF"/>
-          <w:lang w:val="en-US"/>
-        </w:rPr>
-        <w:t>10</w:t>
-      </w:r>
-      <w:r>
-        <w:rPr>
-          <w:rFonts w:ascii="Times New Roman" w:hAnsi="Times New Roman" w:cs="Times New Roman"/>
-          <w:b/>
-          <w:bCs/>
-          <w:color w:val="333333"/>
-          <w:sz w:val="20"/>
-          <w:szCs w:val="20"/>
-          <w:shd w:val="clear" w:color="auto" w:fill="FFFFFF"/>
-          <w:lang w:val="en-US"/>
-        </w:rPr>
-        <w:t>) Limitations and Future Work</w:t>
-      </w:r>
-    </w:p>
-    <w:p>
-      <w:pPr>
-        <w:rPr>
-          <w:rFonts w:ascii="Times New Roman" w:hAnsi="Times New Roman" w:cs="Times New Roman"/>
-          <w:b/>
-          <w:bCs/>
-          <w:color w:val="333333"/>
-          <w:sz w:val="20"/>
-          <w:szCs w:val="20"/>
-          <w:shd w:val="clear" w:color="auto" w:fill="FFFFFF"/>
-          <w:lang w:val="en-US"/>
-        </w:rPr>
-      </w:pPr>
-      <w:r>
-        <w:rPr>
-          <w:rFonts w:ascii="Times New Roman" w:hAnsi="Times New Roman" w:cs="Times New Roman"/>
-          <w:b/>
-          <w:bCs/>
-          <w:color w:val="333333"/>
-          <w:sz w:val="20"/>
-          <w:szCs w:val="20"/>
-          <w:shd w:val="clear" w:color="auto" w:fill="FFFFFF"/>
-          <w:lang w:val="en-US"/>
-        </w:rPr>
-        <w:t>- What limitations does the paper acknowledge?</w:t>
-      </w:r>
-    </w:p>
-    <w:p>
-      <w:pPr>
-        <w:rPr>
-          <w:rFonts w:ascii="Times New Roman" w:hAnsi="Times New Roman" w:cs="Times New Roman"/>
-          <w:b/>
-          <w:bCs/>
-          <w:color w:val="333333"/>
-          <w:sz w:val="20"/>
-          <w:szCs w:val="20"/>
-          <w:shd w:val="clear" w:color="auto" w:fill="FFFFFF"/>
-          <w:lang w:val="en-US"/>
-        </w:rPr>
-      </w:pPr>
-      <w:r>
-        <w:rPr>
-          <w:rFonts w:ascii="Times New Roman" w:hAnsi="Times New Roman" w:cs="Times New Roman"/>
-          <w:b/>
-          <w:bCs/>
-          <w:color w:val="333333"/>
-          <w:sz w:val="20"/>
-          <w:szCs w:val="20"/>
-          <w:shd w:val="clear" w:color="auto" w:fill="FFFFFF"/>
-          <w:lang w:val="en-US"/>
-        </w:rPr>
-        <w:t xml:space="preserve">  - Scalability to 3D</w:t>
-      </w:r>
-    </w:p>
-    <w:p>
-      <w:pPr>
-        <w:rPr>
-          <w:rFonts w:ascii="Times New Roman" w:hAnsi="Times New Roman" w:cs="Times New Roman"/>
-          <w:b/>
-          <w:bCs/>
-          <w:color w:val="333333"/>
-          <w:sz w:val="20"/>
-          <w:szCs w:val="20"/>
-          <w:shd w:val="clear" w:color="auto" w:fill="FFFFFF"/>
-          <w:lang w:val="en-US"/>
-        </w:rPr>
-      </w:pPr>
-      <w:r>
-        <w:rPr>
-          <w:rFonts w:ascii="Times New Roman" w:hAnsi="Times New Roman" w:cs="Times New Roman"/>
-          <w:b/>
-          <w:bCs/>
-          <w:color w:val="333333"/>
-          <w:sz w:val="20"/>
-          <w:szCs w:val="20"/>
-          <w:shd w:val="clear" w:color="auto" w:fill="FFFFFF"/>
-          <w:lang w:val="en-US"/>
-        </w:rPr>
-        <w:t xml:space="preserve">  - Realistic Earth models</w:t>
-      </w:r>
-    </w:p>
-    <w:p>
-      <w:pPr>
-        <w:rPr>
-          <w:rFonts w:ascii="Times New Roman" w:hAnsi="Times New Roman" w:cs="Times New Roman"/>
-          <w:b/>
-          <w:bCs/>
-          <w:color w:val="333333"/>
-          <w:sz w:val="20"/>
-          <w:szCs w:val="20"/>
-          <w:shd w:val="clear" w:color="auto" w:fill="FFFFFF"/>
-          <w:lang w:val="en-US"/>
-        </w:rPr>
-      </w:pPr>
-      <w:r>
-        <w:rPr>
-          <w:rFonts w:ascii="Times New Roman" w:hAnsi="Times New Roman" w:cs="Times New Roman"/>
-          <w:b/>
-          <w:bCs/>
-          <w:color w:val="333333"/>
-          <w:sz w:val="20"/>
-          <w:szCs w:val="20"/>
-          <w:shd w:val="clear" w:color="auto" w:fill="FFFFFF"/>
-          <w:lang w:val="en-US"/>
-        </w:rPr>
-        <w:t xml:space="preserve">  - Noise robustness</w:t>
-      </w:r>
-    </w:p>
-    <w:p>
-      <w:pPr>
-        <w:rPr>
-          <w:rFonts w:ascii="Times New Roman" w:hAnsi="Times New Roman" w:cs="Times New Roman"/>
-          <w:b/>
-          <w:bCs/>
-          <w:color w:val="333333"/>
-          <w:sz w:val="20"/>
-          <w:szCs w:val="20"/>
-          <w:shd w:val="clear" w:color="auto" w:fill="FFFFFF"/>
-          <w:lang w:val="en-US"/>
-        </w:rPr>
-      </w:pPr>
-      <w:r>
-        <w:rPr>
-          <w:rFonts w:ascii="Times New Roman" w:hAnsi="Times New Roman" w:cs="Times New Roman"/>
-          <w:b/>
-          <w:bCs/>
-          <w:color w:val="333333"/>
-          <w:sz w:val="20"/>
-          <w:szCs w:val="20"/>
-          <w:shd w:val="clear" w:color="auto" w:fill="FFFFFF"/>
-          <w:lang w:val="en-US"/>
-        </w:rPr>
-        <w:t xml:space="preserve">  - Computational cost</w:t>
-      </w:r>
-    </w:p>
-    <w:p>
-      <w:pPr>
-        <w:rPr>
-          <w:rFonts w:ascii="Times New Roman" w:hAnsi="Times New Roman" w:cs="Times New Roman"/>
-          <w:b/>
-          <w:bCs/>
-          <w:color w:val="333333"/>
-          <w:sz w:val="20"/>
-          <w:szCs w:val="20"/>
-          <w:shd w:val="clear" w:color="auto" w:fill="FFFFFF"/>
-          <w:lang w:val="en-US"/>
-        </w:rPr>
-      </w:pPr>
-      <w:r>
-        <w:rPr>
-          <w:rFonts w:ascii="Times New Roman" w:hAnsi="Times New Roman" w:cs="Times New Roman"/>
-          <w:b/>
-          <w:bCs/>
-          <w:color w:val="333333"/>
-          <w:sz w:val="20"/>
-          <w:szCs w:val="20"/>
-          <w:shd w:val="clear" w:color="auto" w:fill="FFFFFF"/>
-          <w:lang w:val="en-US"/>
-        </w:rPr>
-        <w:t xml:space="preserve">  - Generalization across velocity models</w:t>
-      </w:r>
-    </w:p>
-    <w:p>
-      <w:pPr>
-        <w:rPr>
-          <w:rFonts w:ascii="Times New Roman" w:hAnsi="Times New Roman" w:cs="Times New Roman"/>
-          <w:b/>
-          <w:bCs/>
-          <w:color w:val="333333"/>
-          <w:sz w:val="20"/>
-          <w:szCs w:val="20"/>
-          <w:shd w:val="clear" w:color="auto" w:fill="FFFFFF"/>
-          <w:lang w:val="en-US"/>
-        </w:rPr>
-      </w:pPr>
-      <w:r>
-        <w:rPr>
-          <w:rFonts w:ascii="Times New Roman" w:hAnsi="Times New Roman" w:cs="Times New Roman"/>
-          <w:b/>
-          <w:bCs/>
-          <w:color w:val="333333"/>
-          <w:sz w:val="20"/>
-          <w:szCs w:val="20"/>
-          <w:shd w:val="clear" w:color="auto" w:fill="FFFFFF"/>
-          <w:lang w:val="en-US"/>
-        </w:rPr>
-        <w:t xml:space="preserve">  - Other (specify)</w:t>
-      </w:r>
-    </w:p>
-    <w:p>
-      <w:pPr>
-        <w:rPr>
-          <w:rFonts w:ascii="Times New Roman" w:hAnsi="Times New Roman" w:cs="Times New Roman"/>
-          <w:b/>
-          <w:bCs/>
-          <w:color w:val="333333"/>
-          <w:sz w:val="20"/>
-          <w:szCs w:val="20"/>
-          <w:shd w:val="clear" w:color="auto" w:fill="FFFFFF"/>
-          <w:lang w:val="en-US"/>
-        </w:rPr>
-      </w:pPr>
-      <w:r>
-        <w:rPr>
-          <w:rFonts w:ascii="Times New Roman" w:hAnsi="Times New Roman" w:cs="Times New Roman"/>
-          <w:b/>
-          <w:bCs/>
-          <w:color w:val="333333"/>
-          <w:sz w:val="20"/>
-          <w:szCs w:val="20"/>
-          <w:shd w:val="clear" w:color="auto" w:fill="FFFFFF"/>
-          <w:lang w:val="en-US"/>
-        </w:rPr>
-        <w:t>- What future work is proposed?</w:t>
-      </w:r>
-    </w:p>
-    <w:p>
-      <w:pPr>
-        <w:rPr>
-          <w:rFonts w:ascii="Times New Roman" w:hAnsi="Times New Roman" w:cs="Times New Roman"/>
-          <w:b/>
-          <w:bCs/>
-          <w:color w:val="333333"/>
-          <w:sz w:val="20"/>
-          <w:szCs w:val="20"/>
-          <w:shd w:val="clear" w:color="auto" w:fill="FFFFFF"/>
-          <w:lang w:val="en-US"/>
-        </w:rPr>
-      </w:pPr>
-      <w:r>
-        <w:rPr>
-          <w:rFonts w:ascii="Times New Roman" w:hAnsi="Times New Roman" w:cs="Times New Roman"/>
-          <w:b/>
-          <w:bCs/>
-          <w:color w:val="333333"/>
-          <w:sz w:val="20"/>
-          <w:szCs w:val="20"/>
-          <w:shd w:val="clear" w:color="auto" w:fill="FFFFFF"/>
-          <w:lang w:val="en-US"/>
-        </w:rPr>
-        <w:t xml:space="preserve">  - What is explicitly left as future work?</w:t>
-      </w:r>
-    </w:p>
-    <w:p>
-      <w:pPr>
-        <w:rPr>
-          <w:lang w:val="en-US"/>
-        </w:rPr>
-      </w:pPr>
-      <w:r>
-        <w:rPr>
-          <w:rFonts w:ascii="Times New Roman" w:hAnsi="Times New Roman" w:cs="Times New Roman"/>
-          <w:color w:val="333333"/>
-          <w:sz w:val="20"/>
-          <w:szCs w:val="20"/>
-          <w:shd w:val="clear" w:color="auto" w:fill="FFFFFF"/>
-          <w:lang w:val="en-US"/>
-        </w:rPr>
-        <w:t xml:space="preserve"> </w:t>
-      </w:r>
+          <w:lang w:val="en-US"/>
+        </w:rPr>
+      </w:pPr>
     </w:p>
     <w:sectPr>
       <w:pgSz w:w="12240" w:h="15840"/>

</xml_diff>